<commit_message>
22-12-2019 - Update TCs after updating Katalon - Update Document: Kiểm thử tự động với Katalon Studio.docx
</commit_message>
<xml_diff>
--- a/Kiểm thử tự động với Katalon Studio.docx
+++ b/Kiểm thử tự động với Katalon Studio.docx
@@ -2,510 +2,924 @@
 <file path=word/document.xml><?xml version="1.0" encoding="utf-8"?>
 <w:document xmlns:wpc="http://schemas.microsoft.com/office/word/2010/wordprocessingCanvas" xmlns:mc="http://schemas.openxmlformats.org/markup-compatibility/2006" xmlns:o="urn:schemas-microsoft-com:office:office" xmlns:r="http://schemas.openxmlformats.org/officeDocument/2006/relationships" xmlns:m="http://schemas.openxmlformats.org/officeDocument/2006/math" xmlns:v="urn:schemas-microsoft-com:vml" xmlns:wp14="http://schemas.microsoft.com/office/word/2010/wordprocessingDrawing" xmlns:wp="http://schemas.openxmlformats.org/drawingml/2006/wordprocessingDrawing" xmlns:w10="urn:schemas-microsoft-com:office:word" xmlns:w="http://schemas.openxmlformats.org/wordprocessingml/2006/main" xmlns:w14="http://schemas.microsoft.com/office/word/2010/wordml" xmlns:wpg="http://schemas.microsoft.com/office/word/2010/wordprocessingGroup" xmlns:wpi="http://schemas.microsoft.com/office/word/2010/wordprocessingInk" xmlns:wne="http://schemas.microsoft.com/office/word/2006/wordml" xmlns:wps="http://schemas.microsoft.com/office/word/2010/wordprocessingShape" mc:Ignorable="w14 wp14">
   <w:body>
-    <w:sdt>
-      <w:sdtPr>
+    <w:tbl>
+      <w:tblPr>
+        <w:tblW w:w="5000" w:type="pct"/>
+        <w:jc w:val="center"/>
+        <w:tblLook w:val="04A0" w:firstRow="1" w:lastRow="0" w:firstColumn="1" w:lastColumn="0" w:noHBand="0" w:noVBand="1"/>
+      </w:tblPr>
+      <w:tblGrid>
+        <w:gridCol w:w="9576"/>
+      </w:tblGrid>
+      <w:tr>
+        <w:trPr>
+          <w:trHeight w:val="2880"/>
+          <w:jc w:val="center"/>
+        </w:trPr>
+        <w:tc>
+          <w:tcPr>
+            <w:tcW w:w="5000" w:type="pct"/>
+          </w:tcPr>
+          <w:p>
+            <w:pPr>
+              <w:tabs>
+                <w:tab w:val="left" w:pos="3331"/>
+              </w:tabs>
+            </w:pPr>
+            <w:r>
+              <w:rPr>
+                <w:noProof/>
+              </w:rPr>
+              <mc:AlternateContent>
+                <mc:Choice Requires="wps">
+                  <w:drawing>
+                    <wp:anchor distT="0" distB="0" distL="114300" distR="114300" simplePos="0" relativeHeight="251658239" behindDoc="1" locked="0" layoutInCell="1" allowOverlap="1">
+                      <wp:simplePos x="0" y="0"/>
+                      <wp:positionH relativeFrom="column">
+                        <wp:posOffset>-930303</wp:posOffset>
+                      </wp:positionH>
+                      <wp:positionV relativeFrom="paragraph">
+                        <wp:posOffset>-914400</wp:posOffset>
+                      </wp:positionV>
+                      <wp:extent cx="7808181" cy="10082254"/>
+                      <wp:effectExtent l="0" t="0" r="21590" b="14605"/>
+                      <wp:wrapNone/>
+                      <wp:docPr id="9" name="Rectangle 9"/>
+                      <wp:cNvGraphicFramePr/>
+                      <a:graphic xmlns:a="http://schemas.openxmlformats.org/drawingml/2006/main">
+                        <a:graphicData uri="http://schemas.microsoft.com/office/word/2010/wordprocessingShape">
+                          <wps:wsp>
+                            <wps:cNvSpPr/>
+                            <wps:spPr>
+                              <a:xfrm>
+                                <a:off x="0" y="0"/>
+                                <a:ext cx="7808181" cy="10082254"/>
+                              </a:xfrm>
+                              <a:prstGeom prst="rect">
+                                <a:avLst/>
+                              </a:prstGeom>
+                            </wps:spPr>
+                            <wps:style>
+                              <a:lnRef idx="2">
+                                <a:schemeClr val="accent5">
+                                  <a:shade val="50000"/>
+                                </a:schemeClr>
+                              </a:lnRef>
+                              <a:fillRef idx="1">
+                                <a:schemeClr val="accent5"/>
+                              </a:fillRef>
+                              <a:effectRef idx="0">
+                                <a:schemeClr val="accent5"/>
+                              </a:effectRef>
+                              <a:fontRef idx="minor">
+                                <a:schemeClr val="lt1"/>
+                              </a:fontRef>
+                            </wps:style>
+                            <wps:bodyPr rot="0" spcFirstLastPara="0" vertOverflow="overflow" horzOverflow="overflow" vert="horz" wrap="square" lIns="91440" tIns="45720" rIns="91440" bIns="45720" numCol="1" spcCol="0" rtlCol="0" fromWordArt="0" anchor="ctr" anchorCtr="0" forceAA="0" compatLnSpc="1">
+                              <a:prstTxWarp prst="textNoShape">
+                                <a:avLst/>
+                              </a:prstTxWarp>
+                              <a:noAutofit/>
+                            </wps:bodyPr>
+                          </wps:wsp>
+                        </a:graphicData>
+                      </a:graphic>
+                      <wp14:sizeRelH relativeFrom="margin">
+                        <wp14:pctWidth>0</wp14:pctWidth>
+                      </wp14:sizeRelH>
+                      <wp14:sizeRelV relativeFrom="margin">
+                        <wp14:pctHeight>0</wp14:pctHeight>
+                      </wp14:sizeRelV>
+                    </wp:anchor>
+                  </w:drawing>
+                </mc:Choice>
+                <mc:Fallback>
+                  <w:pict>
+                    <v:rect id="Rectangle 9" o:spid="_x0000_s1026" style="position:absolute;margin-left:-73.25pt;margin-top:-1in;width:614.8pt;height:793.9pt;z-index:-251658241;visibility:visible;mso-wrap-style:square;mso-width-percent:0;mso-height-percent:0;mso-wrap-distance-left:9pt;mso-wrap-distance-top:0;mso-wrap-distance-right:9pt;mso-wrap-distance-bottom:0;mso-position-horizontal:absolute;mso-position-horizontal-relative:text;mso-position-vertical:absolute;mso-position-vertical-relative:text;mso-width-percent:0;mso-height-percent:0;mso-width-relative:margin;mso-height-relative:margin;v-text-anchor:middle" o:gfxdata="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" fillcolor="#4bacc6 [3208]" strokecolor="#205867 [1608]" strokeweight="2pt"/>
+                  </w:pict>
+                </mc:Fallback>
+              </mc:AlternateContent>
+            </w:r>
+          </w:p>
+          <w:p>
+            <w:pPr>
+              <w:ind w:firstLine="0"/>
+            </w:pPr>
+          </w:p>
+          <w:p/>
+          <w:p>
+            <w:pPr>
+              <w:tabs>
+                <w:tab w:val="left" w:pos="2943"/>
+              </w:tabs>
+            </w:pPr>
+            <w:r>
+              <w:rPr>
+                <w:rFonts w:asciiTheme="majorHAnsi" w:eastAsiaTheme="majorEastAsia" w:hAnsiTheme="majorHAnsi" w:cstheme="majorBidi"/>
+                <w:caps/>
+                <w:noProof/>
+              </w:rPr>
+              <mc:AlternateContent>
+                <mc:Choice Requires="wps">
+                  <w:drawing>
+                    <wp:anchor distT="0" distB="0" distL="114300" distR="114300" simplePos="0" relativeHeight="251665408" behindDoc="0" locked="0" layoutInCell="1" allowOverlap="1" wp14:anchorId="282BF18F" wp14:editId="38DECC8C">
+                      <wp:simplePos x="0" y="0"/>
+                      <wp:positionH relativeFrom="column">
+                        <wp:posOffset>839359</wp:posOffset>
+                      </wp:positionH>
+                      <wp:positionV relativeFrom="paragraph">
+                        <wp:posOffset>-1214120</wp:posOffset>
+                      </wp:positionV>
+                      <wp:extent cx="4022090" cy="1403985"/>
+                      <wp:effectExtent l="0" t="0" r="0" b="3175"/>
+                      <wp:wrapNone/>
+                      <wp:docPr id="2" name="Text Box 2"/>
+                      <wp:cNvGraphicFramePr>
+                        <a:graphicFrameLocks xmlns:a="http://schemas.openxmlformats.org/drawingml/2006/main"/>
+                      </wp:cNvGraphicFramePr>
+                      <a:graphic xmlns:a="http://schemas.openxmlformats.org/drawingml/2006/main">
+                        <a:graphicData uri="http://schemas.microsoft.com/office/word/2010/wordprocessingShape">
+                          <wps:wsp>
+                            <wps:cNvSpPr txBox="1">
+                              <a:spLocks noChangeArrowheads="1"/>
+                            </wps:cNvSpPr>
+                            <wps:spPr bwMode="auto">
+                              <a:xfrm>
+                                <a:off x="0" y="0"/>
+                                <a:ext cx="4022090" cy="1403985"/>
+                              </a:xfrm>
+                              <a:prstGeom prst="rect">
+                                <a:avLst/>
+                              </a:prstGeom>
+                              <a:noFill/>
+                              <a:ln w="9525">
+                                <a:noFill/>
+                                <a:miter lim="800000"/>
+                                <a:headEnd/>
+                                <a:tailEnd/>
+                              </a:ln>
+                            </wps:spPr>
+                            <wps:txbx>
+                              <w:txbxContent>
+                                <w:p>
+                                  <w:pPr>
+                                    <w:ind w:firstLine="720"/>
+                                    <w:rPr>
+                                      <w:color w:val="FFFFFF" w:themeColor="background1"/>
+                                    </w:rPr>
+                                  </w:pPr>
+                                  <w:r>
+                                    <w:rPr>
+                                      <w:rFonts w:asciiTheme="majorHAnsi" w:eastAsiaTheme="majorEastAsia" w:hAnsiTheme="majorHAnsi" w:cstheme="majorBidi"/>
+                                      <w:caps/>
+                                      <w:color w:val="FFFFFF" w:themeColor="background1"/>
+                                    </w:rPr>
+                                    <w:t>Trường đại học sư phạm Thành Phố Hồ Chí MinH</w:t>
+                                  </w:r>
+                                </w:p>
+                              </w:txbxContent>
+                            </wps:txbx>
+                            <wps:bodyPr rot="0" vert="horz" wrap="square" lIns="91440" tIns="45720" rIns="91440" bIns="45720" anchor="t" anchorCtr="0">
+                              <a:spAutoFit/>
+                            </wps:bodyPr>
+                          </wps:wsp>
+                        </a:graphicData>
+                      </a:graphic>
+                      <wp14:sizeRelH relativeFrom="margin">
+                        <wp14:pctWidth>0</wp14:pctWidth>
+                      </wp14:sizeRelH>
+                      <wp14:sizeRelV relativeFrom="margin">
+                        <wp14:pctHeight>20000</wp14:pctHeight>
+                      </wp14:sizeRelV>
+                    </wp:anchor>
+                  </w:drawing>
+                </mc:Choice>
+                <mc:Fallback>
+                  <w:pict>
+                    <v:shapetype id="_x0000_t202" coordsize="21600,21600" o:spt="202" path="m,l,21600r21600,l21600,xe">
+                      <v:stroke joinstyle="miter"/>
+                      <v:path gradientshapeok="t" o:connecttype="rect"/>
+                    </v:shapetype>
+                    <v:shape id="Text Box 2" o:spid="_x0000_s1026" type="#_x0000_t202" style="position:absolute;left:0;text-align:left;margin-left:66.1pt;margin-top:-95.6pt;width:316.7pt;height:110.55pt;z-index:251665408;visibility:visible;mso-wrap-style:square;mso-width-percent:0;mso-height-percent:200;mso-wrap-distance-left:9pt;mso-wrap-distance-top:0;mso-wrap-distance-right:9pt;mso-wrap-distance-bottom:0;mso-position-horizontal:absolute;mso-position-horizontal-relative:text;mso-position-vertical:absolute;mso-position-vertical-relative:text;mso-width-percent:0;mso-height-percent:200;mso-width-relative:margin;mso-height-relative:margin;v-text-anchor:top" o:gfxdata="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" filled="f" stroked="f">
+                      <v:textbox style="mso-fit-shape-to-text:t">
+                        <w:txbxContent>
+                          <w:p>
+                            <w:pPr>
+                              <w:ind w:firstLine="720"/>
+                              <w:rPr>
+                                <w:color w:val="FFFFFF" w:themeColor="background1"/>
+                              </w:rPr>
+                            </w:pPr>
+                            <w:r>
+                              <w:rPr>
+                                <w:rFonts w:asciiTheme="majorHAnsi" w:eastAsiaTheme="majorEastAsia" w:hAnsiTheme="majorHAnsi" w:cstheme="majorBidi"/>
+                                <w:caps/>
+                                <w:color w:val="FFFFFF" w:themeColor="background1"/>
+                              </w:rPr>
+                              <w:t>Trường đại học sư phạm Thành Phố Hồ Chí MinH</w:t>
+                            </w:r>
+                          </w:p>
+                        </w:txbxContent>
+                      </v:textbox>
+                    </v:shape>
+                  </w:pict>
+                </mc:Fallback>
+              </mc:AlternateContent>
+            </w:r>
+            <w:r>
+              <w:tab/>
+            </w:r>
+            <w:r>
+              <w:rPr>
+                <w:noProof/>
+              </w:rPr>
+              <w:drawing>
+                <wp:inline distT="0" distB="0" distL="0" distR="0" wp14:anchorId="4FE15DE5" wp14:editId="13DBF2D6">
+                  <wp:extent cx="2248095" cy="2248095"/>
+                  <wp:effectExtent l="0" t="0" r="0" b="0"/>
+                  <wp:docPr id="10" name="Picture 10"/>
+                  <wp:cNvGraphicFramePr>
+                    <a:graphicFrameLocks xmlns:a="http://schemas.openxmlformats.org/drawingml/2006/main" noChangeAspect="1"/>
+                  </wp:cNvGraphicFramePr>
+                  <a:graphic xmlns:a="http://schemas.openxmlformats.org/drawingml/2006/main">
+                    <a:graphicData uri="http://schemas.openxmlformats.org/drawingml/2006/picture">
+                      <pic:pic xmlns:pic="http://schemas.openxmlformats.org/drawingml/2006/picture">
+                        <pic:nvPicPr>
+                          <pic:cNvPr id="0" name="CNTT.png"/>
+                          <pic:cNvPicPr/>
+                        </pic:nvPicPr>
+                        <pic:blipFill>
+                          <a:blip r:embed="rId10">
+                            <a:extLst>
+                              <a:ext uri="{28A0092B-C50C-407E-A947-70E740481C1C}">
+                                <a14:useLocalDpi xmlns:a14="http://schemas.microsoft.com/office/drawing/2010/main" val="0"/>
+                              </a:ext>
+                            </a:extLst>
+                          </a:blip>
+                          <a:stretch>
+                            <a:fillRect/>
+                          </a:stretch>
+                        </pic:blipFill>
+                        <pic:spPr>
+                          <a:xfrm>
+                            <a:off x="0" y="0"/>
+                            <a:ext cx="2248095" cy="2248095"/>
+                          </a:xfrm>
+                          <a:prstGeom prst="rect">
+                            <a:avLst/>
+                          </a:prstGeom>
+                        </pic:spPr>
+                      </pic:pic>
+                    </a:graphicData>
+                  </a:graphic>
+                </wp:inline>
+              </w:drawing>
+            </w:r>
+          </w:p>
+        </w:tc>
+      </w:tr>
+      <w:tr>
+        <w:trPr>
+          <w:trHeight w:val="658"/>
+          <w:jc w:val="center"/>
+        </w:trPr>
+        <w:tc>
+          <w:tcPr>
+            <w:tcW w:w="5000" w:type="pct"/>
+            <w:tcBorders>
+              <w:bottom w:val="single" w:sz="4" w:space="0" w:color="4F81BD" w:themeColor="accent1"/>
+            </w:tcBorders>
+            <w:vAlign w:val="center"/>
+          </w:tcPr>
+          <w:p/>
+        </w:tc>
+      </w:tr>
+      <w:tr>
+        <w:trPr>
+          <w:trHeight w:val="720"/>
+          <w:jc w:val="center"/>
+        </w:trPr>
+        <w:tc>
+          <w:tcPr>
+            <w:tcW w:w="5000" w:type="pct"/>
+            <w:tcBorders>
+              <w:top w:val="single" w:sz="4" w:space="0" w:color="4F81BD" w:themeColor="accent1"/>
+            </w:tcBorders>
+            <w:vAlign w:val="center"/>
+          </w:tcPr>
+          <w:p>
+            <w:pPr>
+              <w:pStyle w:val="NoSpacing"/>
+              <w:jc w:val="center"/>
+              <w:rPr>
+                <w:rFonts w:asciiTheme="majorHAnsi" w:eastAsiaTheme="majorEastAsia" w:hAnsiTheme="majorHAnsi" w:cstheme="majorBidi"/>
+                <w:sz w:val="44"/>
+                <w:szCs w:val="44"/>
+              </w:rPr>
+            </w:pPr>
+            <w:r>
+              <w:rPr>
+                <w:rFonts w:asciiTheme="majorHAnsi" w:eastAsiaTheme="majorEastAsia" w:hAnsiTheme="majorHAnsi" w:cstheme="majorBidi"/>
+                <w:noProof/>
+                <w:sz w:val="44"/>
+                <w:szCs w:val="44"/>
+              </w:rPr>
+              <mc:AlternateContent>
+                <mc:Choice Requires="wps">
+                  <w:drawing>
+                    <wp:anchor distT="0" distB="0" distL="114300" distR="114300" simplePos="0" relativeHeight="251661312" behindDoc="0" locked="0" layoutInCell="1" allowOverlap="1" wp14:anchorId="59076E5E" wp14:editId="0D21FDE5">
+                      <wp:simplePos x="0" y="0"/>
+                      <wp:positionH relativeFrom="column">
+                        <wp:posOffset>-84455</wp:posOffset>
+                      </wp:positionH>
+                      <wp:positionV relativeFrom="paragraph">
+                        <wp:posOffset>107315</wp:posOffset>
+                      </wp:positionV>
+                      <wp:extent cx="6130290" cy="1454785"/>
+                      <wp:effectExtent l="0" t="0" r="0" b="0"/>
+                      <wp:wrapNone/>
+                      <wp:docPr id="3" name="Text Box 2"/>
+                      <wp:cNvGraphicFramePr>
+                        <a:graphicFrameLocks xmlns:a="http://schemas.openxmlformats.org/drawingml/2006/main"/>
+                      </wp:cNvGraphicFramePr>
+                      <a:graphic xmlns:a="http://schemas.openxmlformats.org/drawingml/2006/main">
+                        <a:graphicData uri="http://schemas.microsoft.com/office/word/2010/wordprocessingShape">
+                          <wps:wsp>
+                            <wps:cNvSpPr txBox="1">
+                              <a:spLocks noChangeArrowheads="1"/>
+                            </wps:cNvSpPr>
+                            <wps:spPr bwMode="auto">
+                              <a:xfrm>
+                                <a:off x="0" y="0"/>
+                                <a:ext cx="6130290" cy="1454785"/>
+                              </a:xfrm>
+                              <a:prstGeom prst="rect">
+                                <a:avLst/>
+                              </a:prstGeom>
+                              <a:noFill/>
+                              <a:ln w="9525">
+                                <a:noFill/>
+                                <a:miter lim="800000"/>
+                                <a:headEnd/>
+                                <a:tailEnd/>
+                              </a:ln>
+                            </wps:spPr>
+                            <wps:txbx>
+                              <w:txbxContent>
+                                <w:p>
+                                  <w:pPr>
+                                    <w:jc w:val="center"/>
+                                    <w:rPr>
+                                      <w14:shadow w14:blurRad="50800" w14:dist="38100" w14:dir="8100000" w14:sx="100000" w14:sy="100000" w14:kx="0" w14:ky="0" w14:algn="tr">
+                                        <w14:srgbClr w14:val="000000">
+                                          <w14:alpha w14:val="60000"/>
+                                        </w14:srgbClr>
+                                      </w14:shadow>
+                                    </w:rPr>
+                                  </w:pPr>
+                                  <w:r>
+                                    <w:rPr>
+                                      <w:rFonts w:asciiTheme="majorHAnsi" w:eastAsiaTheme="majorEastAsia" w:hAnsiTheme="majorHAnsi" w:cstheme="majorBidi"/>
+                                      <w:color w:val="FFFFFF" w:themeColor="background1"/>
+                                      <w:sz w:val="80"/>
+                                      <w:szCs w:val="80"/>
+                                      <w14:shadow w14:blurRad="50800" w14:dist="38100" w14:dir="8100000" w14:sx="100000" w14:sy="100000" w14:kx="0" w14:ky="0" w14:algn="tr">
+                                        <w14:srgbClr w14:val="000000">
+                                          <w14:alpha w14:val="60000"/>
+                                        </w14:srgbClr>
+                                      </w14:shadow>
+                                    </w:rPr>
+                                    <w:t>Kiểm thử tự động với Katalon Studio</w:t>
+                                  </w:r>
+                                </w:p>
+                              </w:txbxContent>
+                            </wps:txbx>
+                            <wps:bodyPr rot="0" vert="horz" wrap="square" lIns="91440" tIns="45720" rIns="91440" bIns="45720" anchor="t" anchorCtr="0">
+                              <a:noAutofit/>
+                            </wps:bodyPr>
+                          </wps:wsp>
+                        </a:graphicData>
+                      </a:graphic>
+                      <wp14:sizeRelH relativeFrom="margin">
+                        <wp14:pctWidth>0</wp14:pctWidth>
+                      </wp14:sizeRelH>
+                      <wp14:sizeRelV relativeFrom="margin">
+                        <wp14:pctHeight>0</wp14:pctHeight>
+                      </wp14:sizeRelV>
+                    </wp:anchor>
+                  </w:drawing>
+                </mc:Choice>
+                <mc:Fallback>
+                  <w:pict>
+                    <v:shape id="_x0000_s1027" type="#_x0000_t202" style="position:absolute;left:0;text-align:left;margin-left:-6.65pt;margin-top:8.45pt;width:482.7pt;height:114.55pt;z-index:251661312;visibility:visible;mso-wrap-style:square;mso-width-percent:0;mso-height-percent:0;mso-wrap-distance-left:9pt;mso-wrap-distance-top:0;mso-wrap-distance-right:9pt;mso-wrap-distance-bottom:0;mso-position-horizontal:absolute;mso-position-horizontal-relative:text;mso-position-vertical:absolute;mso-position-vertical-relative:text;mso-width-percent:0;mso-height-percent:0;mso-width-relative:margin;mso-height-relative:margin;v-text-anchor:top" o:gfxdata="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" filled="f" stroked="f">
+                      <v:textbox>
+                        <w:txbxContent>
+                          <w:p>
+                            <w:pPr>
+                              <w:jc w:val="center"/>
+                              <w:rPr>
+                                <w14:shadow w14:blurRad="50800" w14:dist="38100" w14:dir="8100000" w14:sx="100000" w14:sy="100000" w14:kx="0" w14:ky="0" w14:algn="tr">
+                                  <w14:srgbClr w14:val="000000">
+                                    <w14:alpha w14:val="60000"/>
+                                  </w14:srgbClr>
+                                </w14:shadow>
+                              </w:rPr>
+                            </w:pPr>
+                            <w:r>
+                              <w:rPr>
+                                <w:rFonts w:asciiTheme="majorHAnsi" w:eastAsiaTheme="majorEastAsia" w:hAnsiTheme="majorHAnsi" w:cstheme="majorBidi"/>
+                                <w:color w:val="FFFFFF" w:themeColor="background1"/>
+                                <w:sz w:val="80"/>
+                                <w:szCs w:val="80"/>
+                                <w14:shadow w14:blurRad="50800" w14:dist="38100" w14:dir="8100000" w14:sx="100000" w14:sy="100000" w14:kx="0" w14:ky="0" w14:algn="tr">
+                                  <w14:srgbClr w14:val="000000">
+                                    <w14:alpha w14:val="60000"/>
+                                  </w14:srgbClr>
+                                </w14:shadow>
+                              </w:rPr>
+                              <w:t>Kiểm thử tự động với Katalon Studio</w:t>
+                            </w:r>
+                          </w:p>
+                        </w:txbxContent>
+                      </v:textbox>
+                    </v:shape>
+                  </w:pict>
+                </mc:Fallback>
+              </mc:AlternateContent>
+            </w:r>
+          </w:p>
+        </w:tc>
+      </w:tr>
+      <w:tr>
+        <w:trPr>
+          <w:trHeight w:val="360"/>
+          <w:jc w:val="center"/>
+        </w:trPr>
+        <w:tc>
+          <w:tcPr>
+            <w:tcW w:w="5000" w:type="pct"/>
+            <w:vAlign w:val="center"/>
+          </w:tcPr>
+          <w:p>
+            <w:pPr>
+              <w:pStyle w:val="NoSpacing"/>
+              <w:jc w:val="center"/>
+            </w:pPr>
+          </w:p>
+        </w:tc>
+      </w:tr>
+      <w:tr>
+        <w:trPr>
+          <w:trHeight w:val="360"/>
+          <w:jc w:val="center"/>
+        </w:trPr>
+        <w:tc>
+          <w:tcPr>
+            <w:tcW w:w="5000" w:type="pct"/>
+            <w:vAlign w:val="center"/>
+          </w:tcPr>
+          <w:p>
+            <w:pPr>
+              <w:pStyle w:val="NoSpacing"/>
+              <w:jc w:val="center"/>
+              <w:rPr>
+                <w:b/>
+                <w:bCs/>
+              </w:rPr>
+            </w:pPr>
+          </w:p>
+        </w:tc>
+      </w:tr>
+      <w:tr>
+        <w:trPr>
+          <w:trHeight w:val="360"/>
+          <w:jc w:val="center"/>
+        </w:trPr>
+        <w:tc>
+          <w:tcPr>
+            <w:tcW w:w="5000" w:type="pct"/>
+            <w:vAlign w:val="center"/>
+          </w:tcPr>
+          <w:p>
+            <w:pPr>
+              <w:pStyle w:val="NoSpacing"/>
+              <w:jc w:val="center"/>
+              <w:rPr>
+                <w:b/>
+                <w:bCs/>
+              </w:rPr>
+            </w:pPr>
+          </w:p>
+        </w:tc>
+        <w:bookmarkStart w:id="0" w:name="_GoBack"/>
+        <w:bookmarkEnd w:id="0"/>
+      </w:tr>
+    </w:tbl>
+    <w:p/>
+    <w:p/>
+    <w:tbl>
+      <w:tblPr>
+        <w:tblpPr w:leftFromText="187" w:rightFromText="187" w:horzAnchor="margin" w:tblpXSpec="center" w:tblpYSpec="bottom"/>
+        <w:tblW w:w="5000" w:type="pct"/>
+        <w:tblLook w:val="04A0" w:firstRow="1" w:lastRow="0" w:firstColumn="1" w:lastColumn="0" w:noHBand="0" w:noVBand="1"/>
+      </w:tblPr>
+      <w:tblGrid>
+        <w:gridCol w:w="9576"/>
+      </w:tblGrid>
+      <w:tr>
+        <w:tc>
+          <w:tcPr>
+            <w:tcW w:w="5000" w:type="pct"/>
+          </w:tcPr>
+          <w:p>
+            <w:pPr>
+              <w:pStyle w:val="NoSpacing"/>
+            </w:pPr>
+          </w:p>
+        </w:tc>
+      </w:tr>
+    </w:tbl>
+    <w:p>
+      <w:r>
         <w:rPr>
-          <w:rFonts w:asciiTheme="majorHAnsi" w:eastAsiaTheme="majorEastAsia" w:hAnsiTheme="majorHAnsi" w:cstheme="majorBidi"/>
-          <w:caps/>
+          <w:noProof/>
         </w:rPr>
-        <w:id w:val="829109074"/>
-        <w:docPartObj>
-          <w:docPartGallery w:val="Cover Pages"/>
-          <w:docPartUnique/>
-        </w:docPartObj>
-      </w:sdtPr>
-      <w:sdtEndPr>
+        <mc:AlternateContent>
+          <mc:Choice Requires="wps">
+            <w:drawing>
+              <wp:anchor distT="0" distB="0" distL="114300" distR="114300" simplePos="0" relativeHeight="251663360" behindDoc="0" locked="0" layoutInCell="1" allowOverlap="1" wp14:anchorId="57D739BA" wp14:editId="76CE8A48">
+                <wp:simplePos x="0" y="0"/>
+                <wp:positionH relativeFrom="column">
+                  <wp:posOffset>237490</wp:posOffset>
+                </wp:positionH>
+                <wp:positionV relativeFrom="paragraph">
+                  <wp:posOffset>103505</wp:posOffset>
+                </wp:positionV>
+                <wp:extent cx="5589270" cy="1403985"/>
+                <wp:effectExtent l="0" t="0" r="0" b="5715"/>
+                <wp:wrapNone/>
+                <wp:docPr id="6" name="Text Box 2"/>
+                <wp:cNvGraphicFramePr>
+                  <a:graphicFrameLocks xmlns:a="http://schemas.openxmlformats.org/drawingml/2006/main"/>
+                </wp:cNvGraphicFramePr>
+                <a:graphic xmlns:a="http://schemas.openxmlformats.org/drawingml/2006/main">
+                  <a:graphicData uri="http://schemas.microsoft.com/office/word/2010/wordprocessingShape">
+                    <wps:wsp>
+                      <wps:cNvSpPr txBox="1">
+                        <a:spLocks noChangeArrowheads="1"/>
+                      </wps:cNvSpPr>
+                      <wps:spPr bwMode="auto">
+                        <a:xfrm>
+                          <a:off x="0" y="0"/>
+                          <a:ext cx="5589270" cy="1403985"/>
+                        </a:xfrm>
+                        <a:prstGeom prst="rect">
+                          <a:avLst/>
+                        </a:prstGeom>
+                        <a:noFill/>
+                        <a:ln w="9525">
+                          <a:noFill/>
+                          <a:miter lim="800000"/>
+                          <a:headEnd/>
+                          <a:tailEnd/>
+                        </a:ln>
+                      </wps:spPr>
+                      <wps:txbx>
+                        <w:txbxContent>
+                          <w:p>
+                            <w:pPr>
+                              <w:jc w:val="center"/>
+                              <w:rPr>
+                                <w:rFonts w:asciiTheme="majorHAnsi" w:eastAsiaTheme="majorEastAsia" w:hAnsiTheme="majorHAnsi" w:cstheme="majorBidi"/>
+                                <w:color w:val="FFFFFF" w:themeColor="background1"/>
+                                <w:sz w:val="44"/>
+                                <w:szCs w:val="44"/>
+                              </w:rPr>
+                            </w:pPr>
+                            <w:r>
+                              <w:rPr>
+                                <w:rFonts w:asciiTheme="majorHAnsi" w:eastAsiaTheme="majorEastAsia" w:hAnsiTheme="majorHAnsi" w:cstheme="majorBidi"/>
+                                <w:color w:val="FFFFFF" w:themeColor="background1"/>
+                                <w:sz w:val="44"/>
+                                <w:szCs w:val="44"/>
+                              </w:rPr>
+                              <w:t xml:space="preserve">Đồ </w:t>
+                            </w:r>
+                            <w:proofErr w:type="gramStart"/>
+                            <w:r>
+                              <w:rPr>
+                                <w:rFonts w:asciiTheme="majorHAnsi" w:eastAsiaTheme="majorEastAsia" w:hAnsiTheme="majorHAnsi" w:cstheme="majorBidi"/>
+                                <w:color w:val="FFFFFF" w:themeColor="background1"/>
+                                <w:sz w:val="44"/>
+                                <w:szCs w:val="44"/>
+                              </w:rPr>
+                              <w:t>án</w:t>
+                            </w:r>
+                            <w:proofErr w:type="gramEnd"/>
+                            <w:r>
+                              <w:rPr>
+                                <w:rFonts w:asciiTheme="majorHAnsi" w:eastAsiaTheme="majorEastAsia" w:hAnsiTheme="majorHAnsi" w:cstheme="majorBidi"/>
+                                <w:color w:val="FFFFFF" w:themeColor="background1"/>
+                                <w:sz w:val="44"/>
+                                <w:szCs w:val="44"/>
+                              </w:rPr>
+                              <w:t xml:space="preserve"> tiểu luận khoa công nghệ thông tin</w:t>
+                            </w:r>
+                          </w:p>
+                        </w:txbxContent>
+                      </wps:txbx>
+                      <wps:bodyPr rot="0" vert="horz" wrap="square" lIns="91440" tIns="45720" rIns="91440" bIns="45720" anchor="t" anchorCtr="0">
+                        <a:spAutoFit/>
+                      </wps:bodyPr>
+                    </wps:wsp>
+                  </a:graphicData>
+                </a:graphic>
+                <wp14:sizeRelH relativeFrom="margin">
+                  <wp14:pctWidth>0</wp14:pctWidth>
+                </wp14:sizeRelH>
+                <wp14:sizeRelV relativeFrom="margin">
+                  <wp14:pctHeight>20000</wp14:pctHeight>
+                </wp14:sizeRelV>
+              </wp:anchor>
+            </w:drawing>
+          </mc:Choice>
+          <mc:Fallback>
+            <w:pict>
+              <v:shape id="_x0000_s1028" type="#_x0000_t202" style="position:absolute;left:0;text-align:left;margin-left:18.7pt;margin-top:8.15pt;width:440.1pt;height:110.55pt;z-index:251663360;visibility:visible;mso-wrap-style:square;mso-width-percent:0;mso-height-percent:200;mso-wrap-distance-left:9pt;mso-wrap-distance-top:0;mso-wrap-distance-right:9pt;mso-wrap-distance-bottom:0;mso-position-horizontal:absolute;mso-position-horizontal-relative:text;mso-position-vertical:absolute;mso-position-vertical-relative:text;mso-width-percent:0;mso-height-percent:200;mso-width-relative:margin;mso-height-relative:margin;v-text-anchor:top" o:gfxdata="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" filled="f" stroked="f">
+                <v:textbox style="mso-fit-shape-to-text:t">
+                  <w:txbxContent>
+                    <w:p>
+                      <w:pPr>
+                        <w:jc w:val="center"/>
+                        <w:rPr>
+                          <w:rFonts w:asciiTheme="majorHAnsi" w:eastAsiaTheme="majorEastAsia" w:hAnsiTheme="majorHAnsi" w:cstheme="majorBidi"/>
+                          <w:color w:val="FFFFFF" w:themeColor="background1"/>
+                          <w:sz w:val="44"/>
+                          <w:szCs w:val="44"/>
+                        </w:rPr>
+                      </w:pPr>
+                      <w:r>
+                        <w:rPr>
+                          <w:rFonts w:asciiTheme="majorHAnsi" w:eastAsiaTheme="majorEastAsia" w:hAnsiTheme="majorHAnsi" w:cstheme="majorBidi"/>
+                          <w:color w:val="FFFFFF" w:themeColor="background1"/>
+                          <w:sz w:val="44"/>
+                          <w:szCs w:val="44"/>
+                        </w:rPr>
+                        <w:t xml:space="preserve">Đồ </w:t>
+                      </w:r>
+                      <w:proofErr w:type="gramStart"/>
+                      <w:r>
+                        <w:rPr>
+                          <w:rFonts w:asciiTheme="majorHAnsi" w:eastAsiaTheme="majorEastAsia" w:hAnsiTheme="majorHAnsi" w:cstheme="majorBidi"/>
+                          <w:color w:val="FFFFFF" w:themeColor="background1"/>
+                          <w:sz w:val="44"/>
+                          <w:szCs w:val="44"/>
+                        </w:rPr>
+                        <w:t>án</w:t>
+                      </w:r>
+                      <w:proofErr w:type="gramEnd"/>
+                      <w:r>
+                        <w:rPr>
+                          <w:rFonts w:asciiTheme="majorHAnsi" w:eastAsiaTheme="majorEastAsia" w:hAnsiTheme="majorHAnsi" w:cstheme="majorBidi"/>
+                          <w:color w:val="FFFFFF" w:themeColor="background1"/>
+                          <w:sz w:val="44"/>
+                          <w:szCs w:val="44"/>
+                        </w:rPr>
+                        <w:t xml:space="preserve"> tiểu luận khoa công nghệ thông tin</w:t>
+                      </w:r>
+                    </w:p>
+                  </w:txbxContent>
+                </v:textbox>
+              </v:shape>
+            </w:pict>
+          </mc:Fallback>
+        </mc:AlternateContent>
+      </w:r>
+    </w:p>
+    <w:p>
+      <w:r>
         <w:rPr>
-          <w:rFonts w:ascii="Times New Roman" w:eastAsiaTheme="minorEastAsia" w:hAnsi="Times New Roman" w:cstheme="minorBidi"/>
-          <w:caps w:val="0"/>
+          <w:noProof/>
         </w:rPr>
-      </w:sdtEndPr>
-      <w:sdtContent>
-        <w:tbl>
-          <w:tblPr>
-            <w:tblW w:w="5000" w:type="pct"/>
-            <w:jc w:val="center"/>
-            <w:tblLook w:val="04A0" w:firstRow="1" w:lastRow="0" w:firstColumn="1" w:lastColumn="0" w:noHBand="0" w:noVBand="1"/>
-          </w:tblPr>
-          <w:tblGrid>
-            <w:gridCol w:w="9576"/>
-          </w:tblGrid>
-          <w:tr>
-            <w:trPr>
-              <w:trHeight w:val="2880"/>
-              <w:jc w:val="center"/>
-            </w:trPr>
-            <w:sdt>
-              <w:sdtPr>
-                <w:rPr>
-                  <w:rFonts w:asciiTheme="majorHAnsi" w:eastAsiaTheme="majorEastAsia" w:hAnsiTheme="majorHAnsi" w:cstheme="majorBidi"/>
-                  <w:caps/>
-                </w:rPr>
-                <w:alias w:val="Company"/>
-                <w:id w:val="15524243"/>
-                <w:dataBinding w:prefixMappings="xmlns:ns0='http://schemas.openxmlformats.org/officeDocument/2006/extended-properties'" w:xpath="/ns0:Properties[1]/ns0:Company[1]" w:storeItemID="{6668398D-A668-4E3E-A5EB-62B293D839F1}"/>
-                <w:text/>
-              </w:sdtPr>
-              <w:sdtEndPr/>
-              <w:sdtContent>
-                <w:tc>
-                  <w:tcPr>
-                    <w:tcW w:w="5000" w:type="pct"/>
-                  </w:tcPr>
-                  <w:p>
-                    <w:pPr>
-                      <w:jc w:val="center"/>
-                    </w:pPr>
-                    <w:r>
-                      <w:rPr>
-                        <w:rFonts w:asciiTheme="majorHAnsi" w:eastAsiaTheme="majorEastAsia" w:hAnsiTheme="majorHAnsi" w:cstheme="majorBidi"/>
-                        <w:caps/>
-                      </w:rPr>
-                      <w:t>Trường đại học sư phạm Thành Phố Hồ Chí Minh</w:t>
-                    </w:r>
-                  </w:p>
-                  <w:p/>
-                  <w:p>
-                    <w:pPr>
-                      <w:jc w:val="center"/>
-                    </w:pPr>
-                    <w:bookmarkStart w:id="0" w:name="_GoBack"/>
-                    <w:r>
-                      <w:rPr>
-                        <w:noProof/>
-                      </w:rPr>
-                      <w:drawing>
-                        <wp:inline distT="0" distB="0" distL="0" distR="0" wp14:anchorId="7A286DAF" wp14:editId="7C04DB8A">
-                          <wp:extent cx="2997642" cy="2997642"/>
-                          <wp:effectExtent l="0" t="0" r="0" b="0"/>
-                          <wp:docPr id="2" name="Picture 2" descr="C:\Users\hidadsek\AppData\Local\Microsoft\Windows\INetCache\Content.Word\CNTT.PNG"/>
-                          <wp:cNvGraphicFramePr>
-                            <a:graphicFrameLocks xmlns:a="http://schemas.openxmlformats.org/drawingml/2006/main" noChangeAspect="1"/>
-                          </wp:cNvGraphicFramePr>
-                          <a:graphic xmlns:a="http://schemas.openxmlformats.org/drawingml/2006/main">
-                            <a:graphicData uri="http://schemas.openxmlformats.org/drawingml/2006/picture">
-                              <pic:pic xmlns:pic="http://schemas.openxmlformats.org/drawingml/2006/picture">
-                                <pic:nvPicPr>
-                                  <pic:cNvPr id="0" name="Picture 106" descr="C:\Users\hidadsek\AppData\Local\Microsoft\Windows\INetCache\Content.Word\CNTT.PNG"/>
-                                  <pic:cNvPicPr>
-                                    <a:picLocks noChangeAspect="1" noChangeArrowheads="1"/>
-                                  </pic:cNvPicPr>
-                                </pic:nvPicPr>
-                                <pic:blipFill>
-                                  <a:blip r:embed="rId10">
-                                    <a:extLst>
-                                      <a:ext uri="{28A0092B-C50C-407E-A947-70E740481C1C}">
-                                        <a14:useLocalDpi xmlns:a14="http://schemas.microsoft.com/office/drawing/2010/main" val="0"/>
-                                      </a:ext>
-                                    </a:extLst>
-                                  </a:blip>
-                                  <a:srcRect/>
-                                  <a:stretch>
-                                    <a:fillRect/>
-                                  </a:stretch>
-                                </pic:blipFill>
-                                <pic:spPr bwMode="auto">
-                                  <a:xfrm>
-                                    <a:off x="0" y="0"/>
-                                    <a:ext cx="2997936" cy="2997936"/>
-                                  </a:xfrm>
-                                  <a:prstGeom prst="rect">
-                                    <a:avLst/>
-                                  </a:prstGeom>
-                                  <a:noFill/>
-                                  <a:ln>
-                                    <a:noFill/>
-                                  </a:ln>
-                                </pic:spPr>
-                              </pic:pic>
-                            </a:graphicData>
-                          </a:graphic>
-                        </wp:inline>
-                      </w:drawing>
-                    </w:r>
-                    <w:bookmarkEnd w:id="0"/>
-                  </w:p>
-                </w:tc>
-              </w:sdtContent>
-            </w:sdt>
-          </w:tr>
-          <w:tr>
-            <w:trPr>
-              <w:trHeight w:val="658"/>
-              <w:jc w:val="center"/>
-            </w:trPr>
-            <w:tc>
-              <w:tcPr>
-                <w:tcW w:w="5000" w:type="pct"/>
-                <w:tcBorders>
-                  <w:bottom w:val="single" w:sz="4" w:space="0" w:color="4F81BD" w:themeColor="accent1"/>
-                </w:tcBorders>
-                <w:vAlign w:val="center"/>
-              </w:tcPr>
-              <w:p>
-                <w:pPr>
-                  <w:pStyle w:val="NoSpacing"/>
-                  <w:ind w:firstLine="0"/>
-                  <w:rPr>
-                    <w:rFonts w:asciiTheme="majorHAnsi" w:eastAsiaTheme="majorEastAsia" w:hAnsiTheme="majorHAnsi" w:cstheme="majorBidi"/>
-                    <w:sz w:val="80"/>
-                    <w:szCs w:val="80"/>
-                  </w:rPr>
-                </w:pPr>
-              </w:p>
-            </w:tc>
-          </w:tr>
-          <w:tr>
-            <w:trPr>
-              <w:trHeight w:val="720"/>
-              <w:jc w:val="center"/>
-            </w:trPr>
-            <w:sdt>
-              <w:sdtPr>
-                <w:rPr>
-                  <w:rFonts w:asciiTheme="majorHAnsi" w:eastAsiaTheme="majorEastAsia" w:hAnsiTheme="majorHAnsi" w:cstheme="majorBidi"/>
-                  <w:sz w:val="80"/>
-                  <w:szCs w:val="80"/>
-                </w:rPr>
-                <w:alias w:val="Title"/>
-                <w:id w:val="15524250"/>
-                <w:dataBinding w:prefixMappings="xmlns:ns0='http://schemas.openxmlformats.org/package/2006/metadata/core-properties' xmlns:ns1='http://purl.org/dc/elements/1.1/'" w:xpath="/ns0:coreProperties[1]/ns1:title[1]" w:storeItemID="{6C3C8BC8-F283-45AE-878A-BAB7291924A1}"/>
-                <w:text/>
-              </w:sdtPr>
-              <w:sdtEndPr/>
-              <w:sdtContent>
-                <w:tc>
-                  <w:tcPr>
-                    <w:tcW w:w="5000" w:type="pct"/>
-                    <w:tcBorders>
-                      <w:top w:val="single" w:sz="4" w:space="0" w:color="4F81BD" w:themeColor="accent1"/>
-                    </w:tcBorders>
-                    <w:vAlign w:val="center"/>
-                  </w:tcPr>
-                  <w:p>
-                    <w:pPr>
-                      <w:pStyle w:val="NoSpacing"/>
-                      <w:jc w:val="center"/>
-                      <w:rPr>
-                        <w:rFonts w:asciiTheme="majorHAnsi" w:eastAsiaTheme="majorEastAsia" w:hAnsiTheme="majorHAnsi" w:cstheme="majorBidi"/>
-                        <w:sz w:val="44"/>
-                        <w:szCs w:val="44"/>
-                      </w:rPr>
-                    </w:pPr>
-                    <w:r>
-                      <w:rPr>
-                        <w:rFonts w:asciiTheme="majorHAnsi" w:eastAsiaTheme="majorEastAsia" w:hAnsiTheme="majorHAnsi" w:cstheme="majorBidi"/>
-                        <w:sz w:val="80"/>
-                        <w:szCs w:val="80"/>
-                      </w:rPr>
-                      <w:t>Kiểm thử tự động với Katalon Studio</w:t>
-                    </w:r>
-                  </w:p>
-                </w:tc>
-              </w:sdtContent>
-            </w:sdt>
-          </w:tr>
-          <w:tr>
-            <w:trPr>
-              <w:trHeight w:val="360"/>
-              <w:jc w:val="center"/>
-            </w:trPr>
-            <w:tc>
-              <w:tcPr>
-                <w:tcW w:w="5000" w:type="pct"/>
-                <w:vAlign w:val="center"/>
-              </w:tcPr>
-              <w:p>
-                <w:pPr>
-                  <w:pStyle w:val="NoSpacing"/>
-                  <w:jc w:val="center"/>
-                </w:pPr>
-              </w:p>
-            </w:tc>
-          </w:tr>
-          <w:tr>
-            <w:trPr>
-              <w:trHeight w:val="360"/>
-              <w:jc w:val="center"/>
-            </w:trPr>
-            <w:tc>
-              <w:tcPr>
-                <w:tcW w:w="5000" w:type="pct"/>
-                <w:vAlign w:val="center"/>
-              </w:tcPr>
-              <w:p>
-                <w:pPr>
-                  <w:pStyle w:val="NoSpacing"/>
-                  <w:jc w:val="center"/>
-                  <w:rPr>
-                    <w:b/>
-                    <w:bCs/>
-                  </w:rPr>
-                </w:pPr>
-              </w:p>
-            </w:tc>
-          </w:tr>
-          <w:tr>
-            <w:trPr>
-              <w:trHeight w:val="360"/>
-              <w:jc w:val="center"/>
-            </w:trPr>
-            <w:sdt>
-              <w:sdtPr>
-                <w:rPr>
-                  <w:rFonts w:asciiTheme="majorHAnsi" w:eastAsiaTheme="majorEastAsia" w:hAnsiTheme="majorHAnsi" w:cstheme="majorBidi"/>
-                  <w:sz w:val="44"/>
-                  <w:szCs w:val="44"/>
-                </w:rPr>
-                <w:alias w:val="Subtitle"/>
-                <w:id w:val="15524255"/>
-                <w:dataBinding w:prefixMappings="xmlns:ns0='http://schemas.openxmlformats.org/package/2006/metadata/core-properties' xmlns:ns1='http://purl.org/dc/elements/1.1/'" w:xpath="/ns0:coreProperties[1]/ns1:subject[1]" w:storeItemID="{6C3C8BC8-F283-45AE-878A-BAB7291924A1}"/>
-                <w:text/>
-              </w:sdtPr>
-              <w:sdtEndPr/>
-              <w:sdtContent>
-                <w:tc>
-                  <w:tcPr>
-                    <w:tcW w:w="5000" w:type="pct"/>
-                    <w:vAlign w:val="center"/>
-                  </w:tcPr>
-                  <w:p>
-                    <w:pPr>
-                      <w:pStyle w:val="NoSpacing"/>
-                      <w:jc w:val="center"/>
-                      <w:rPr>
-                        <w:b/>
-                        <w:bCs/>
-                      </w:rPr>
-                    </w:pPr>
-                    <w:r>
-                      <w:rPr>
-                        <w:rFonts w:asciiTheme="majorHAnsi" w:eastAsiaTheme="majorEastAsia" w:hAnsiTheme="majorHAnsi" w:cstheme="majorBidi"/>
-                        <w:sz w:val="44"/>
-                        <w:szCs w:val="44"/>
-                      </w:rPr>
-                      <w:t>Đồ án tiểu luận khoa công nghệ thông tin</w:t>
-                    </w:r>
-                  </w:p>
-                </w:tc>
-              </w:sdtContent>
-            </w:sdt>
-          </w:tr>
-        </w:tbl>
-        <w:p/>
-        <w:p>
-          <w:r>
-            <w:rPr>
-              <w:noProof/>
-            </w:rPr>
-            <mc:AlternateContent>
-              <mc:Choice Requires="wps">
-                <w:drawing>
-                  <wp:anchor distT="0" distB="0" distL="114300" distR="114300" simplePos="0" relativeHeight="251659264" behindDoc="0" locked="0" layoutInCell="1" allowOverlap="1" wp14:anchorId="61673ED5" wp14:editId="50E25B67">
-                    <wp:simplePos x="0" y="0"/>
-                    <wp:positionH relativeFrom="column">
-                      <wp:posOffset>882015</wp:posOffset>
-                    </wp:positionH>
-                    <wp:positionV relativeFrom="paragraph">
-                      <wp:posOffset>263911</wp:posOffset>
-                    </wp:positionV>
-                    <wp:extent cx="4126230" cy="628153"/>
-                    <wp:effectExtent l="0" t="0" r="7620" b="635"/>
-                    <wp:wrapNone/>
-                    <wp:docPr id="307" name="Text Box 2"/>
-                    <wp:cNvGraphicFramePr>
-                      <a:graphicFrameLocks xmlns:a="http://schemas.openxmlformats.org/drawingml/2006/main"/>
-                    </wp:cNvGraphicFramePr>
-                    <a:graphic xmlns:a="http://schemas.openxmlformats.org/drawingml/2006/main">
-                      <a:graphicData uri="http://schemas.microsoft.com/office/word/2010/wordprocessingShape">
-                        <wps:wsp>
-                          <wps:cNvSpPr txBox="1">
-                            <a:spLocks noChangeArrowheads="1"/>
-                          </wps:cNvSpPr>
-                          <wps:spPr bwMode="auto">
-                            <a:xfrm>
-                              <a:off x="0" y="0"/>
-                              <a:ext cx="4126230" cy="628153"/>
-                            </a:xfrm>
-                            <a:prstGeom prst="rect">
-                              <a:avLst/>
-                            </a:prstGeom>
-                            <a:solidFill>
-                              <a:srgbClr val="FFFFFF"/>
-                            </a:solidFill>
-                            <a:ln w="9525">
-                              <a:noFill/>
-                              <a:miter lim="800000"/>
-                              <a:headEnd/>
-                              <a:tailEnd/>
-                            </a:ln>
-                          </wps:spPr>
-                          <wps:txbx>
-                            <w:txbxContent>
-                              <w:p>
-                                <w:pPr>
-                                  <w:ind w:firstLine="0"/>
-                                  <w:jc w:val="center"/>
-                                  <w:rPr>
-                                    <w:b/>
-                                  </w:rPr>
-                                </w:pPr>
-                                <w:r>
-                                  <w:rPr>
-                                    <w:b/>
-                                  </w:rPr>
-                                  <w:t>Giáo viên hướng dẫn: NCS.ThS. Trần Sơn Hải</w:t>
-                                </w:r>
-                              </w:p>
-                              <w:p>
-                                <w:pPr>
-                                  <w:ind w:firstLine="0"/>
-                                  <w:jc w:val="center"/>
-                                  <w:rPr>
-                                    <w:b/>
-                                  </w:rPr>
-                                </w:pPr>
-                                <w:r>
-                                  <w:rPr>
-                                    <w:b/>
-                                  </w:rPr>
-                                  <w:t>Sinh viên</w:t>
-                                </w:r>
-                                <w:proofErr w:type="gramStart"/>
-                                <w:r>
-                                  <w:rPr>
-                                    <w:b/>
-                                  </w:rPr>
-                                  <w:t>:Nguyễn</w:t>
-                                </w:r>
-                                <w:proofErr w:type="gramEnd"/>
-                                <w:r>
-                                  <w:rPr>
-                                    <w:b/>
-                                  </w:rPr>
-                                  <w:t xml:space="preserve"> Đông Thức K39.104.199</w:t>
-                                </w:r>
-                              </w:p>
-                              <w:p>
-                                <w:pPr>
-                                  <w:ind w:firstLine="0"/>
-                                  <w:jc w:val="center"/>
-                                </w:pPr>
-                              </w:p>
-                            </w:txbxContent>
-                          </wps:txbx>
-                          <wps:bodyPr rot="0" vert="horz" wrap="square" lIns="91440" tIns="45720" rIns="91440" bIns="45720" anchor="t" anchorCtr="0">
-                            <a:noAutofit/>
-                          </wps:bodyPr>
-                        </wps:wsp>
-                      </a:graphicData>
-                    </a:graphic>
-                    <wp14:sizeRelH relativeFrom="margin">
-                      <wp14:pctWidth>0</wp14:pctWidth>
-                    </wp14:sizeRelH>
-                    <wp14:sizeRelV relativeFrom="margin">
-                      <wp14:pctHeight>0</wp14:pctHeight>
-                    </wp14:sizeRelV>
-                  </wp:anchor>
-                </w:drawing>
-              </mc:Choice>
-              <mc:Fallback>
-                <w:pict>
-                  <v:shapetype id="_x0000_t202" coordsize="21600,21600" o:spt="202" path="m,l,21600r21600,l21600,xe">
-                    <v:stroke joinstyle="miter"/>
-                    <v:path gradientshapeok="t" o:connecttype="rect"/>
-                  </v:shapetype>
-                  <v:shape id="Text Box 2" o:spid="_x0000_s1026" type="#_x0000_t202" style="position:absolute;left:0;text-align:left;margin-left:69.45pt;margin-top:20.8pt;width:324.9pt;height:49.45pt;z-index:251659264;visibility:visible;mso-wrap-style:square;mso-width-percent:0;mso-height-percent:0;mso-wrap-distance-left:9pt;mso-wrap-distance-top:0;mso-wrap-distance-right:9pt;mso-wrap-distance-bottom:0;mso-position-horizontal:absolute;mso-position-horizontal-relative:text;mso-position-vertical:absolute;mso-position-vertical-relative:text;mso-width-percent:0;mso-height-percent:0;mso-width-relative:margin;mso-height-relative:margin;v-text-anchor:top" o:gfxdata="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" stroked="f">
-                    <v:textbox>
-                      <w:txbxContent>
-                        <w:p>
-                          <w:pPr>
-                            <w:ind w:firstLine="0"/>
-                            <w:jc w:val="center"/>
-                            <w:rPr>
-                              <w:b/>
-                            </w:rPr>
-                          </w:pPr>
-                          <w:r>
-                            <w:rPr>
-                              <w:b/>
-                            </w:rPr>
-                            <w:t>Giáo viên hướng dẫn: NCS.ThS. Trần Sơn Hải</w:t>
-                          </w:r>
-                        </w:p>
-                        <w:p>
-                          <w:pPr>
-                            <w:ind w:firstLine="0"/>
-                            <w:jc w:val="center"/>
-                            <w:rPr>
-                              <w:b/>
-                            </w:rPr>
-                          </w:pPr>
-                          <w:r>
-                            <w:rPr>
-                              <w:b/>
-                            </w:rPr>
-                            <w:t>Sinh viên</w:t>
-                          </w:r>
-                          <w:proofErr w:type="gramStart"/>
-                          <w:r>
-                            <w:rPr>
-                              <w:b/>
-                            </w:rPr>
-                            <w:t>:Nguyễn</w:t>
-                          </w:r>
-                          <w:proofErr w:type="gramEnd"/>
-                          <w:r>
-                            <w:rPr>
-                              <w:b/>
-                            </w:rPr>
-                            <w:t xml:space="preserve"> Đông Thức K39.104.199</w:t>
-                          </w:r>
-                        </w:p>
-                        <w:p>
-                          <w:pPr>
-                            <w:ind w:firstLine="0"/>
-                            <w:jc w:val="center"/>
-                          </w:pPr>
-                        </w:p>
-                      </w:txbxContent>
-                    </v:textbox>
-                  </v:shape>
-                </w:pict>
-              </mc:Fallback>
-            </mc:AlternateContent>
-          </w:r>
-        </w:p>
-        <w:tbl>
-          <w:tblPr>
-            <w:tblpPr w:leftFromText="187" w:rightFromText="187" w:horzAnchor="margin" w:tblpXSpec="center" w:tblpYSpec="bottom"/>
-            <w:tblW w:w="5000" w:type="pct"/>
-            <w:tblLook w:val="04A0" w:firstRow="1" w:lastRow="0" w:firstColumn="1" w:lastColumn="0" w:noHBand="0" w:noVBand="1"/>
-          </w:tblPr>
-          <w:tblGrid>
-            <w:gridCol w:w="9576"/>
-          </w:tblGrid>
-          <w:tr>
-            <w:tc>
-              <w:tcPr>
-                <w:tcW w:w="5000" w:type="pct"/>
-              </w:tcPr>
-              <w:p>
-                <w:pPr>
-                  <w:pStyle w:val="NoSpacing"/>
-                </w:pPr>
-              </w:p>
-            </w:tc>
-          </w:tr>
-        </w:tbl>
-        <w:p/>
-        <w:p>
-          <w:r>
-            <w:br w:type="page"/>
-          </w:r>
-        </w:p>
-      </w:sdtContent>
-    </w:sdt>
+        <mc:AlternateContent>
+          <mc:Choice Requires="wps">
+            <w:drawing>
+              <wp:anchor distT="0" distB="0" distL="114300" distR="114300" simplePos="0" relativeHeight="251659264" behindDoc="0" locked="0" layoutInCell="1" allowOverlap="1" wp14:anchorId="52BF3277" wp14:editId="0BFFD660">
+                <wp:simplePos x="0" y="0"/>
+                <wp:positionH relativeFrom="column">
+                  <wp:posOffset>953660</wp:posOffset>
+                </wp:positionH>
+                <wp:positionV relativeFrom="paragraph">
+                  <wp:posOffset>871358</wp:posOffset>
+                </wp:positionV>
+                <wp:extent cx="4126230" cy="628015"/>
+                <wp:effectExtent l="0" t="0" r="0" b="635"/>
+                <wp:wrapNone/>
+                <wp:docPr id="307" name="Text Box 2"/>
+                <wp:cNvGraphicFramePr>
+                  <a:graphicFrameLocks xmlns:a="http://schemas.openxmlformats.org/drawingml/2006/main"/>
+                </wp:cNvGraphicFramePr>
+                <a:graphic xmlns:a="http://schemas.openxmlformats.org/drawingml/2006/main">
+                  <a:graphicData uri="http://schemas.microsoft.com/office/word/2010/wordprocessingShape">
+                    <wps:wsp>
+                      <wps:cNvSpPr txBox="1">
+                        <a:spLocks noChangeArrowheads="1"/>
+                      </wps:cNvSpPr>
+                      <wps:spPr bwMode="auto">
+                        <a:xfrm>
+                          <a:off x="0" y="0"/>
+                          <a:ext cx="4126230" cy="628015"/>
+                        </a:xfrm>
+                        <a:prstGeom prst="rect">
+                          <a:avLst/>
+                        </a:prstGeom>
+                        <a:noFill/>
+                        <a:ln w="9525">
+                          <a:noFill/>
+                          <a:miter lim="800000"/>
+                          <a:headEnd/>
+                          <a:tailEnd/>
+                        </a:ln>
+                      </wps:spPr>
+                      <wps:txbx>
+                        <w:txbxContent>
+                          <w:p>
+                            <w:pPr>
+                              <w:ind w:firstLine="0"/>
+                              <w:jc w:val="center"/>
+                              <w:rPr>
+                                <w:b/>
+                                <w:color w:val="984806" w:themeColor="accent6" w:themeShade="80"/>
+                                <w:sz w:val="28"/>
+                                <w:szCs w:val="28"/>
+                              </w:rPr>
+                            </w:pPr>
+                            <w:r>
+                              <w:rPr>
+                                <w:b/>
+                                <w:color w:val="984806" w:themeColor="accent6" w:themeShade="80"/>
+                                <w:sz w:val="28"/>
+                                <w:szCs w:val="28"/>
+                              </w:rPr>
+                              <w:t>Giáo viên hướng dẫn: NCS.ThS. Trần Sơn Hải</w:t>
+                            </w:r>
+                          </w:p>
+                          <w:p>
+                            <w:pPr>
+                              <w:ind w:firstLine="0"/>
+                              <w:jc w:val="center"/>
+                              <w:rPr>
+                                <w:b/>
+                                <w:color w:val="FF0000"/>
+                                <w:sz w:val="28"/>
+                                <w:szCs w:val="28"/>
+                              </w:rPr>
+                            </w:pPr>
+                            <w:r>
+                              <w:rPr>
+                                <w:b/>
+                                <w:color w:val="984806" w:themeColor="accent6" w:themeShade="80"/>
+                                <w:sz w:val="28"/>
+                                <w:szCs w:val="28"/>
+                              </w:rPr>
+                              <w:t>Sinh viên</w:t>
+                            </w:r>
+                            <w:proofErr w:type="gramStart"/>
+                            <w:r>
+                              <w:rPr>
+                                <w:b/>
+                                <w:color w:val="984806" w:themeColor="accent6" w:themeShade="80"/>
+                                <w:sz w:val="28"/>
+                                <w:szCs w:val="28"/>
+                              </w:rPr>
+                              <w:t>:Nguyễn</w:t>
+                            </w:r>
+                            <w:proofErr w:type="gramEnd"/>
+                            <w:r>
+                              <w:rPr>
+                                <w:b/>
+                                <w:color w:val="984806" w:themeColor="accent6" w:themeShade="80"/>
+                                <w:sz w:val="28"/>
+                                <w:szCs w:val="28"/>
+                              </w:rPr>
+                              <w:t xml:space="preserve"> Đông Thức K39.104.199</w:t>
+                            </w:r>
+                          </w:p>
+                          <w:p>
+                            <w:pPr>
+                              <w:ind w:firstLine="0"/>
+                              <w:jc w:val="center"/>
+                              <w:rPr>
+                                <w:sz w:val="28"/>
+                                <w:szCs w:val="28"/>
+                              </w:rPr>
+                            </w:pPr>
+                          </w:p>
+                        </w:txbxContent>
+                      </wps:txbx>
+                      <wps:bodyPr rot="0" vert="horz" wrap="square" lIns="91440" tIns="45720" rIns="91440" bIns="45720" anchor="t" anchorCtr="0">
+                        <a:noAutofit/>
+                      </wps:bodyPr>
+                    </wps:wsp>
+                  </a:graphicData>
+                </a:graphic>
+                <wp14:sizeRelH relativeFrom="margin">
+                  <wp14:pctWidth>0</wp14:pctWidth>
+                </wp14:sizeRelH>
+                <wp14:sizeRelV relativeFrom="margin">
+                  <wp14:pctHeight>0</wp14:pctHeight>
+                </wp14:sizeRelV>
+              </wp:anchor>
+            </w:drawing>
+          </mc:Choice>
+          <mc:Fallback>
+            <w:pict>
+              <v:shape id="_x0000_s1029" type="#_x0000_t202" style="position:absolute;left:0;text-align:left;margin-left:75.1pt;margin-top:68.6pt;width:324.9pt;height:49.45pt;z-index:251659264;visibility:visible;mso-wrap-style:square;mso-width-percent:0;mso-height-percent:0;mso-wrap-distance-left:9pt;mso-wrap-distance-top:0;mso-wrap-distance-right:9pt;mso-wrap-distance-bottom:0;mso-position-horizontal:absolute;mso-position-horizontal-relative:text;mso-position-vertical:absolute;mso-position-vertical-relative:text;mso-width-percent:0;mso-height-percent:0;mso-width-relative:margin;mso-height-relative:margin;v-text-anchor:top" o:gfxdata="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" filled="f" stroked="f">
+                <v:textbox>
+                  <w:txbxContent>
+                    <w:p>
+                      <w:pPr>
+                        <w:ind w:firstLine="0"/>
+                        <w:jc w:val="center"/>
+                        <w:rPr>
+                          <w:b/>
+                          <w:color w:val="984806" w:themeColor="accent6" w:themeShade="80"/>
+                          <w:sz w:val="28"/>
+                          <w:szCs w:val="28"/>
+                        </w:rPr>
+                      </w:pPr>
+                      <w:r>
+                        <w:rPr>
+                          <w:b/>
+                          <w:color w:val="984806" w:themeColor="accent6" w:themeShade="80"/>
+                          <w:sz w:val="28"/>
+                          <w:szCs w:val="28"/>
+                        </w:rPr>
+                        <w:t>Giáo viên hướng dẫn: NCS.ThS. Trần Sơn Hải</w:t>
+                      </w:r>
+                    </w:p>
+                    <w:p>
+                      <w:pPr>
+                        <w:ind w:firstLine="0"/>
+                        <w:jc w:val="center"/>
+                        <w:rPr>
+                          <w:b/>
+                          <w:color w:val="FF0000"/>
+                          <w:sz w:val="28"/>
+                          <w:szCs w:val="28"/>
+                        </w:rPr>
+                      </w:pPr>
+                      <w:r>
+                        <w:rPr>
+                          <w:b/>
+                          <w:color w:val="984806" w:themeColor="accent6" w:themeShade="80"/>
+                          <w:sz w:val="28"/>
+                          <w:szCs w:val="28"/>
+                        </w:rPr>
+                        <w:t>Sinh viên</w:t>
+                      </w:r>
+                      <w:proofErr w:type="gramStart"/>
+                      <w:r>
+                        <w:rPr>
+                          <w:b/>
+                          <w:color w:val="984806" w:themeColor="accent6" w:themeShade="80"/>
+                          <w:sz w:val="28"/>
+                          <w:szCs w:val="28"/>
+                        </w:rPr>
+                        <w:t>:Nguyễn</w:t>
+                      </w:r>
+                      <w:proofErr w:type="gramEnd"/>
+                      <w:r>
+                        <w:rPr>
+                          <w:b/>
+                          <w:color w:val="984806" w:themeColor="accent6" w:themeShade="80"/>
+                          <w:sz w:val="28"/>
+                          <w:szCs w:val="28"/>
+                        </w:rPr>
+                        <w:t xml:space="preserve"> Đông Thức K39.104.199</w:t>
+                      </w:r>
+                    </w:p>
+                    <w:p>
+                      <w:pPr>
+                        <w:ind w:firstLine="0"/>
+                        <w:jc w:val="center"/>
+                        <w:rPr>
+                          <w:sz w:val="28"/>
+                          <w:szCs w:val="28"/>
+                        </w:rPr>
+                      </w:pPr>
+                    </w:p>
+                  </w:txbxContent>
+                </v:textbox>
+              </v:shape>
+            </w:pict>
+          </mc:Fallback>
+        </mc:AlternateContent>
+      </w:r>
+      <w:r>
+        <w:br w:type="page"/>
+      </w:r>
+    </w:p>
     <w:sdt>
       <w:sdtPr>
         <w:rPr>
@@ -5841,7 +6255,7 @@
             <v:path o:extrusionok="f" gradientshapeok="t" o:connecttype="rect"/>
             <o:lock v:ext="edit" aspectratio="t"/>
           </v:shapetype>
-          <v:shape id="_x0000_i1025" type="#_x0000_t75" style="width:374.4pt;height:164.05pt">
+          <v:shape id="_x0000_i1025" type="#_x0000_t75" style="width:374.3pt;height:164.2pt">
             <v:imagedata r:id="rId16" o:title="Download Katalon"/>
           </v:shape>
         </w:pict>
@@ -5878,7 +6292,7 @@
       <w:r>
         <w:lastRenderedPageBreak/>
         <w:pict>
-          <v:shape id="_x0000_i1026" type="#_x0000_t75" style="width:381.3pt;height:176.55pt">
+          <v:shape id="_x0000_i1026" type="#_x0000_t75" style="width:381.15pt;height:176.3pt">
             <v:imagedata r:id="rId17" o:title="Katalon-1st Page"/>
           </v:shape>
         </w:pict>
@@ -5937,7 +6351,7 @@
       </w:pPr>
       <w:r>
         <w:pict>
-          <v:shape id="_x0000_i1027" type="#_x0000_t75" style="width:401.95pt;height:263.6pt">
+          <v:shape id="_x0000_i1027" type="#_x0000_t75" style="width:401.65pt;height:263.3pt">
             <v:imagedata r:id="rId18" o:title="Katalon-Creat project"/>
           </v:shape>
         </w:pict>
@@ -5962,7 +6376,7 @@
       <w:r>
         <w:lastRenderedPageBreak/>
         <w:pict>
-          <v:shape id="_x0000_i1028" type="#_x0000_t75" style="width:401.95pt;height:234.15pt">
+          <v:shape id="_x0000_i1028" type="#_x0000_t75" style="width:401.65pt;height:233.9pt">
             <v:imagedata r:id="rId19" o:title="Katalon-Create project_2"/>
           </v:shape>
         </w:pict>
@@ -6026,7 +6440,7 @@
       </w:pPr>
       <w:r>
         <w:pict>
-          <v:shape id="_x0000_i1029" type="#_x0000_t75" style="width:399.45pt;height:243.55pt">
+          <v:shape id="_x0000_i1029" type="#_x0000_t75" style="width:399.6pt;height:243.7pt">
             <v:imagedata r:id="rId20" o:title="Katalon-Create test case_1"/>
           </v:shape>
         </w:pict>
@@ -6060,7 +6474,7 @@
       <w:r>
         <w:lastRenderedPageBreak/>
         <w:pict>
-          <v:shape id="_x0000_i1030" type="#_x0000_t75" style="width:399.45pt;height:271.1pt">
+          <v:shape id="_x0000_i1030" type="#_x0000_t75" style="width:399.6pt;height:271.35pt">
             <v:imagedata r:id="rId21" o:title="Katalon-Create test case_2"/>
           </v:shape>
         </w:pict>
@@ -6108,7 +6522,7 @@
       </w:pPr>
       <w:r>
         <w:pict>
-          <v:shape id="_x0000_i1031" type="#_x0000_t75" style="width:394.45pt;height:263.6pt">
+          <v:shape id="_x0000_i1031" type="#_x0000_t75" style="width:394.5pt;height:263.85pt">
             <v:imagedata r:id="rId22" o:title="Katalon-Create test case_3"/>
           </v:shape>
         </w:pict>
@@ -6136,7 +6550,7 @@
       <w:r>
         <w:lastRenderedPageBreak/>
         <w:pict>
-          <v:shape id="_x0000_i1032" type="#_x0000_t75" style="width:398.8pt;height:263.6pt">
+          <v:shape id="_x0000_i1032" type="#_x0000_t75" style="width:398.6pt;height:263.85pt">
             <v:imagedata r:id="rId23" o:title="Katalon-Create test case_4"/>
           </v:shape>
         </w:pict>
@@ -6165,7 +6579,7 @@
       </w:pPr>
       <w:r>
         <w:pict>
-          <v:shape id="_x0000_i1033" type="#_x0000_t75" style="width:406.95pt;height:263.6pt">
+          <v:shape id="_x0000_i1033" type="#_x0000_t75" style="width:406.8pt;height:263.85pt">
             <v:imagedata r:id="rId24" o:title="Katalon-Create test case_5"/>
           </v:shape>
         </w:pict>
@@ -6190,7 +6604,7 @@
       <w:r>
         <w:lastRenderedPageBreak/>
         <w:pict>
-          <v:shape id="_x0000_i1034" type="#_x0000_t75" style="width:406.95pt;height:263.6pt">
+          <v:shape id="_x0000_i1034" type="#_x0000_t75" style="width:406.8pt;height:263.85pt">
             <v:imagedata r:id="rId25" o:title="Katalon-Create test case_6"/>
           </v:shape>
         </w:pict>
@@ -6222,7 +6636,7 @@
       </w:pPr>
       <w:r>
         <w:pict>
-          <v:shape id="_x0000_i1035" type="#_x0000_t75" style="width:406.95pt;height:263.6pt">
+          <v:shape id="_x0000_i1035" type="#_x0000_t75" style="width:406.8pt;height:263.85pt">
             <v:imagedata r:id="rId26" o:title="Katalon-Create test case_7"/>
           </v:shape>
         </w:pict>
@@ -6250,7 +6664,7 @@
       <w:r>
         <w:lastRenderedPageBreak/>
         <w:pict>
-          <v:shape id="_x0000_i1036" type="#_x0000_t75" style="width:406.95pt;height:263.6pt">
+          <v:shape id="_x0000_i1036" type="#_x0000_t75" style="width:406.8pt;height:263.85pt">
             <v:imagedata r:id="rId27" o:title="Katalon-Create test case_8"/>
           </v:shape>
         </w:pict>
@@ -6312,7 +6726,7 @@
       </w:pPr>
       <w:r>
         <w:pict>
-          <v:shape id="_x0000_i1037" type="#_x0000_t75" style="width:410.1pt;height:262.95pt">
+          <v:shape id="_x0000_i1037" type="#_x0000_t75" style="width:409.85pt;height:262.7pt">
             <v:imagedata r:id="rId28" o:title="Katalon-Create test case_9"/>
           </v:shape>
         </w:pict>
@@ -6340,7 +6754,7 @@
       <w:r>
         <w:lastRenderedPageBreak/>
         <w:pict>
-          <v:shape id="_x0000_i1038" type="#_x0000_t75" style="width:410.1pt;height:262.95pt">
+          <v:shape id="_x0000_i1038" type="#_x0000_t75" style="width:409.85pt;height:262.7pt">
             <v:imagedata r:id="rId28" o:title="Katalon-Create test case_9"/>
           </v:shape>
         </w:pict>
@@ -6407,7 +6821,7 @@
       <w:r>
         <w:lastRenderedPageBreak/>
         <w:pict>
-          <v:shape id="_x0000_i1039" type="#_x0000_t75" style="width:404.45pt;height:262.95pt">
+          <v:shape id="_x0000_i1039" type="#_x0000_t75" style="width:404.75pt;height:262.7pt">
             <v:imagedata r:id="rId29" o:title="Katalon-Create test data_11"/>
           </v:shape>
         </w:pict>
@@ -6455,7 +6869,7 @@
       </w:pPr>
       <w:r>
         <w:pict>
-          <v:shape id="_x0000_i1040" type="#_x0000_t75" style="width:404.45pt;height:220.4pt">
+          <v:shape id="_x0000_i1040" type="#_x0000_t75" style="width:404.75pt;height:220.65pt">
             <v:imagedata r:id="rId30" o:title="Katalon-Create test data_12"/>
           </v:shape>
         </w:pict>
@@ -6480,7 +6894,7 @@
       <w:r>
         <w:lastRenderedPageBreak/>
         <w:pict>
-          <v:shape id="_x0000_i1041" type="#_x0000_t75" style="width:411.95pt;height:262.95pt">
+          <v:shape id="_x0000_i1041" type="#_x0000_t75" style="width:411.9pt;height:262.7pt">
             <v:imagedata r:id="rId31" o:title="Katalon-Create test data_13"/>
           </v:shape>
         </w:pict>
@@ -6519,7 +6933,7 @@
       </w:pPr>
       <w:r>
         <w:pict>
-          <v:shape id="_x0000_i1042" type="#_x0000_t75" style="width:392.55pt;height:262.95pt">
+          <v:shape id="_x0000_i1042" type="#_x0000_t75" style="width:392.45pt;height:262.7pt">
             <v:imagedata r:id="rId32" o:title="Katalon-Create test data_14"/>
           </v:shape>
         </w:pict>
@@ -6537,7 +6951,7 @@
       <w:r>
         <w:lastRenderedPageBreak/>
         <w:pict>
-          <v:shape id="_x0000_i1043" type="#_x0000_t75" style="width:395.7pt;height:262.95pt">
+          <v:shape id="_x0000_i1043" type="#_x0000_t75" style="width:395.5pt;height:262.7pt">
             <v:imagedata r:id="rId33" o:title="Katalon-Create test data_15"/>
           </v:shape>
         </w:pict>
@@ -6597,7 +7011,7 @@
       </w:pPr>
       <w:r>
         <w:pict>
-          <v:shape id="_x0000_i1044" type="#_x0000_t75" style="width:408.85pt;height:262.95pt">
+          <v:shape id="_x0000_i1044" type="#_x0000_t75" style="width:408.85pt;height:262.7pt">
             <v:imagedata r:id="rId34" o:title="Katalon-Create test data_1"/>
           </v:shape>
         </w:pict>
@@ -6636,7 +7050,7 @@
       </w:pPr>
       <w:r>
         <w:pict>
-          <v:shape id="_x0000_i1045" type="#_x0000_t75" style="width:408.85pt;height:262.95pt">
+          <v:shape id="_x0000_i1045" type="#_x0000_t75" style="width:408.85pt;height:262.7pt">
             <v:imagedata r:id="rId35" o:title="Katalon-Create test data_2"/>
           </v:shape>
         </w:pict>
@@ -6661,7 +7075,7 @@
       </w:pPr>
       <w:r>
         <w:pict>
-          <v:shape id="_x0000_i1046" type="#_x0000_t75" style="width:406.95pt;height:262.95pt">
+          <v:shape id="_x0000_i1046" type="#_x0000_t75" style="width:406.8pt;height:262.7pt">
             <v:imagedata r:id="rId36" o:title="Katalon-Create test data_3"/>
           </v:shape>
         </w:pict>
@@ -6693,7 +7107,7 @@
       </w:pPr>
       <w:r>
         <w:pict>
-          <v:shape id="_x0000_i1047" type="#_x0000_t75" style="width:410.7pt;height:262.95pt">
+          <v:shape id="_x0000_i1047" type="#_x0000_t75" style="width:410.9pt;height:262.7pt">
             <v:imagedata r:id="rId37" o:title="Katalon-Create test data_4"/>
           </v:shape>
         </w:pict>
@@ -6738,7 +7152,7 @@
       </w:pPr>
       <w:r>
         <w:pict>
-          <v:shape id="_x0000_i1048" type="#_x0000_t75" style="width:416.95pt;height:262.95pt">
+          <v:shape id="_x0000_i1048" type="#_x0000_t75" style="width:417.05pt;height:262.7pt">
             <v:imagedata r:id="rId38" o:title="Katalon-Create test data_5"/>
           </v:shape>
         </w:pict>
@@ -6762,7 +7176,7 @@
       </w:pPr>
       <w:r>
         <w:pict>
-          <v:shape id="_x0000_i1049" type="#_x0000_t75" style="width:416.95pt;height:262.95pt">
+          <v:shape id="_x0000_i1049" type="#_x0000_t75" style="width:417.05pt;height:262.7pt">
             <v:imagedata r:id="rId39" o:title="Katalon-Create test data_6"/>
           </v:shape>
         </w:pict>
@@ -6823,7 +7237,7 @@
       </w:pPr>
       <w:r>
         <w:pict>
-          <v:shape id="_x0000_i1050" type="#_x0000_t75" style="width:411.95pt;height:262.95pt">
+          <v:shape id="_x0000_i1050" type="#_x0000_t75" style="width:411.9pt;height:262.7pt">
             <v:imagedata r:id="rId40" o:title="Katalon-Create test data_7"/>
           </v:shape>
         </w:pict>
@@ -6847,7 +7261,7 @@
       </w:pPr>
       <w:r>
         <w:pict>
-          <v:shape id="_x0000_i1051" type="#_x0000_t75" style="width:411.95pt;height:262.95pt">
+          <v:shape id="_x0000_i1051" type="#_x0000_t75" style="width:411.9pt;height:262.7pt">
             <v:imagedata r:id="rId41" o:title="Katalon-Create test data_8"/>
           </v:shape>
         </w:pict>
@@ -6896,7 +7310,7 @@
       </w:pPr>
       <w:r>
         <w:pict>
-          <v:shape id="_x0000_i1052" type="#_x0000_t75" style="width:413.2pt;height:262.95pt">
+          <v:shape id="_x0000_i1052" type="#_x0000_t75" style="width:412.95pt;height:262.7pt">
             <v:imagedata r:id="rId42" o:title="Katalon-Create test data_9"/>
           </v:shape>
         </w:pict>
@@ -6920,7 +7334,7 @@
       </w:pPr>
       <w:r>
         <w:pict>
-          <v:shape id="_x0000_i1053" type="#_x0000_t75" style="width:413.2pt;height:262.95pt">
+          <v:shape id="_x0000_i1053" type="#_x0000_t75" style="width:412.95pt;height:262.7pt">
             <v:imagedata r:id="rId43" o:title="Katalon-Create test data_10"/>
           </v:shape>
         </w:pict>
@@ -7159,7 +7573,7 @@
       </w:pPr>
       <w:r>
         <w:pict>
-          <v:shape id="_x0000_i1054" type="#_x0000_t75" style="width:415.1pt;height:262.95pt">
+          <v:shape id="_x0000_i1054" type="#_x0000_t75" style="width:415pt;height:262.7pt">
             <v:imagedata r:id="rId45" o:title="Demo_1"/>
           </v:shape>
         </w:pict>
@@ -7184,7 +7598,7 @@
       <w:r>
         <w:lastRenderedPageBreak/>
         <w:pict>
-          <v:shape id="_x0000_i1055" type="#_x0000_t75" style="width:418.25pt;height:262.95pt">
+          <v:shape id="_x0000_i1055" type="#_x0000_t75" style="width:418.05pt;height:262.7pt">
             <v:imagedata r:id="rId46" o:title="Demo_2"/>
           </v:shape>
         </w:pict>
@@ -7208,7 +7622,7 @@
       </w:pPr>
       <w:r>
         <w:pict>
-          <v:shape id="_x0000_i1056" type="#_x0000_t75" style="width:423.25pt;height:262.95pt">
+          <v:shape id="_x0000_i1056" type="#_x0000_t75" style="width:423.2pt;height:262.7pt">
             <v:imagedata r:id="rId47" o:title="Demo_3"/>
           </v:shape>
         </w:pict>
@@ -7233,7 +7647,7 @@
       <w:r>
         <w:lastRenderedPageBreak/>
         <w:pict>
-          <v:shape id="_x0000_i1057" type="#_x0000_t75" style="width:393.2pt;height:262.95pt">
+          <v:shape id="_x0000_i1057" type="#_x0000_t75" style="width:393.45pt;height:262.7pt">
             <v:imagedata r:id="rId48" o:title="Demo_4"/>
           </v:shape>
         </w:pict>
@@ -7351,13 +7765,70 @@
         <w:t>Vớinhưng ưu điểm trên, em tin là kiểm thử tự đông sẽ ngày càng phát triển và sẽ là một kỹ năng cần có của mỗi kiểm thử viên trong tương lai.</w:t>
       </w:r>
     </w:p>
+    <w:p>
+      <w:r>
+        <w:br w:type="page"/>
+      </w:r>
+    </w:p>
+    <w:p>
+      <w:pPr>
+        <w:pStyle w:val="Title"/>
+        <w:ind w:firstLine="0"/>
+      </w:pPr>
+      <w:r>
+        <w:lastRenderedPageBreak/>
+        <w:t>Tài liệu tham khảo</w:t>
+      </w:r>
+    </w:p>
+    <w:p>
+      <w:pPr>
+        <w:ind w:firstLine="0"/>
+      </w:pPr>
+      <w:hyperlink r:id="rId49" w:history="1">
+        <w:r>
+          <w:rPr>
+            <w:rStyle w:val="Hyperlink"/>
+          </w:rPr>
+          <w:t>https://glossary.istqb.org/en/search/</w:t>
+        </w:r>
+      </w:hyperlink>
+      <w:r>
+        <w:t>: ISTQB Glossary</w:t>
+      </w:r>
+    </w:p>
+    <w:p>
+      <w:pPr>
+        <w:ind w:firstLine="0"/>
+      </w:pPr>
+      <w:hyperlink r:id="rId50" w:history="1">
+        <w:r>
+          <w:rPr>
+            <w:rStyle w:val="Hyperlink"/>
+          </w:rPr>
+          <w:t>https://docs.katalon.com/katalon-studio/docs/index.html</w:t>
+        </w:r>
+      </w:hyperlink>
+      <w:r>
+        <w:t>: Document about Katalon studio</w:t>
+      </w:r>
+    </w:p>
+    <w:p>
+      <w:pPr>
+        <w:ind w:firstLine="0"/>
+      </w:pPr>
+    </w:p>
     <w:sectPr>
-      <w:headerReference w:type="default" r:id="rId49"/>
-      <w:footerReference w:type="default" r:id="rId50"/>
-      <w:headerReference w:type="first" r:id="rId51"/>
-      <w:footerReference w:type="first" r:id="rId52"/>
+      <w:headerReference w:type="default" r:id="rId51"/>
+      <w:footerReference w:type="default" r:id="rId52"/>
+      <w:footerReference w:type="first" r:id="rId53"/>
       <w:pgSz w:w="12240" w:h="15840"/>
       <w:pgMar w:top="1440" w:right="1440" w:bottom="1440" w:left="1440" w:header="720" w:footer="720" w:gutter="0"/>
+      <w:pgBorders w:offsetFrom="page">
+        <w:top w:val="single" w:sz="4" w:space="24" w:color="auto"/>
+        <w:left w:val="single" w:sz="4" w:space="31" w:color="auto"/>
+        <w:bottom w:val="single" w:sz="4" w:space="24" w:color="auto"/>
+        <w:right w:val="single" w:sz="4" w:space="24" w:color="auto"/>
+      </w:pgBorders>
       <w:pgNumType w:start="0"/>
       <w:cols w:space="720"/>
       <w:titlePg/>
@@ -7514,83 +7985,6 @@
         <w:color w:val="FF0000"/>
       </w:rPr>
       <w:t>Đồ án tiểu luận khoa Công Nghệ Thông Tin</w:t>
-    </w:r>
-  </w:p>
-</w:hdr>
-</file>
-
-<file path=word/header2.xml><?xml version="1.0" encoding="utf-8"?>
-<w:hdr xmlns:wpc="http://schemas.microsoft.com/office/word/2010/wordprocessingCanvas" xmlns:mc="http://schemas.openxmlformats.org/markup-compatibility/2006" xmlns:o="urn:schemas-microsoft-com:office:office" xmlns:r="http://schemas.openxmlformats.org/officeDocument/2006/relationships" xmlns:m="http://schemas.openxmlformats.org/officeDocument/2006/math" xmlns:v="urn:schemas-microsoft-com:vml" xmlns:wp14="http://schemas.microsoft.com/office/word/2010/wordprocessingDrawing" xmlns:wp="http://schemas.openxmlformats.org/drawingml/2006/wordprocessingDrawing" xmlns:w10="urn:schemas-microsoft-com:office:word" xmlns:w="http://schemas.openxmlformats.org/wordprocessingml/2006/main" xmlns:w14="http://schemas.microsoft.com/office/word/2010/wordml" xmlns:wpg="http://schemas.microsoft.com/office/word/2010/wordprocessingGroup" xmlns:wpi="http://schemas.microsoft.com/office/word/2010/wordprocessingInk" xmlns:wne="http://schemas.microsoft.com/office/word/2006/wordml" xmlns:wps="http://schemas.microsoft.com/office/word/2010/wordprocessingShape" mc:Ignorable="w14 wp14">
-  <w:p>
-    <w:pPr>
-      <w:pStyle w:val="Header"/>
-    </w:pPr>
-    <w:r>
-      <w:rPr>
-        <w:noProof/>
-      </w:rPr>
-      <w:drawing>
-        <wp:anchor distT="0" distB="0" distL="114300" distR="114300" simplePos="0" relativeHeight="251659264" behindDoc="0" locked="0" layoutInCell="1" allowOverlap="1" wp14:anchorId="7ED66546" wp14:editId="01F823C6">
-          <wp:simplePos x="0" y="0"/>
-          <wp:positionH relativeFrom="column">
-            <wp:posOffset>-910590</wp:posOffset>
-          </wp:positionH>
-          <wp:positionV relativeFrom="paragraph">
-            <wp:posOffset>-440690</wp:posOffset>
-          </wp:positionV>
-          <wp:extent cx="1637665" cy="852805"/>
-          <wp:effectExtent l="0" t="0" r="635" b="4445"/>
-          <wp:wrapSquare wrapText="bothSides"/>
-          <wp:docPr id="15" name="Picture 15" descr="C:\Users\hidadsek\AppData\Local\Microsoft\Windows\INetCache\Content.Word\DHSP.PNG"/>
-          <wp:cNvGraphicFramePr>
-            <a:graphicFrameLocks xmlns:a="http://schemas.openxmlformats.org/drawingml/2006/main" noChangeAspect="1"/>
-          </wp:cNvGraphicFramePr>
-          <a:graphic xmlns:a="http://schemas.openxmlformats.org/drawingml/2006/main">
-            <a:graphicData uri="http://schemas.openxmlformats.org/drawingml/2006/picture">
-              <pic:pic xmlns:pic="http://schemas.openxmlformats.org/drawingml/2006/picture">
-                <pic:nvPicPr>
-                  <pic:cNvPr id="0" name="Picture 516" descr="C:\Users\hidadsek\AppData\Local\Microsoft\Windows\INetCache\Content.Word\DHSP.PNG"/>
-                  <pic:cNvPicPr>
-                    <a:picLocks noChangeAspect="1" noChangeArrowheads="1"/>
-                  </pic:cNvPicPr>
-                </pic:nvPicPr>
-                <pic:blipFill>
-                  <a:blip r:embed="rId1">
-                    <a:extLst>
-                      <a:ext uri="{28A0092B-C50C-407E-A947-70E740481C1C}">
-                        <a14:useLocalDpi xmlns:a14="http://schemas.microsoft.com/office/drawing/2010/main" val="0"/>
-                      </a:ext>
-                    </a:extLst>
-                  </a:blip>
-                  <a:srcRect/>
-                  <a:stretch>
-                    <a:fillRect/>
-                  </a:stretch>
-                </pic:blipFill>
-                <pic:spPr bwMode="auto">
-                  <a:xfrm>
-                    <a:off x="0" y="0"/>
-                    <a:ext cx="1637665" cy="852805"/>
-                  </a:xfrm>
-                  <a:prstGeom prst="rect">
-                    <a:avLst/>
-                  </a:prstGeom>
-                  <a:noFill/>
-                  <a:ln>
-                    <a:noFill/>
-                  </a:ln>
-                </pic:spPr>
-              </pic:pic>
-            </a:graphicData>
-          </a:graphic>
-          <wp14:sizeRelH relativeFrom="page">
-            <wp14:pctWidth>0</wp14:pctWidth>
-          </wp14:sizeRelH>
-          <wp14:sizeRelV relativeFrom="page">
-            <wp14:pctHeight>0</wp14:pctHeight>
-          </wp14:sizeRelV>
-        </wp:anchor>
-      </w:drawing>
     </w:r>
   </w:p>
 </w:hdr>
@@ -11816,7 +12210,7 @@
 </file>
 
 <file path=customXml/itemProps2.xml><?xml version="1.0" encoding="utf-8"?>
-<ds:datastoreItem xmlns:ds="http://schemas.openxmlformats.org/officeDocument/2006/customXml" ds:itemID="{537CA25C-AF75-4787-9608-32FBE5B1B6C4}">
+<ds:datastoreItem xmlns:ds="http://schemas.openxmlformats.org/officeDocument/2006/customXml" ds:itemID="{7D6D624E-2746-49EB-AA68-06DF2022CBB3}">
   <ds:schemaRefs>
     <ds:schemaRef ds:uri="http://schemas.openxmlformats.org/officeDocument/2006/bibliography"/>
   </ds:schemaRefs>

</xml_diff>